<commit_message>
Retoques Finais e Slide para apresentação
</commit_message>
<xml_diff>
--- a/doc/Receitas_da_Po.docx
+++ b/doc/Receitas_da_Po.docx
@@ -503,7 +503,7 @@
           <w:r>
             <w:fldChar w:fldCharType="separate"/>
           </w:r>
-          <w:hyperlink w:anchor="_Toc135942207" w:history="1">
+          <w:hyperlink w:anchor="_Toc136989951" w:history="1">
             <w:r>
               <w:rPr>
                 <w:rStyle w:val="Hyperlink"/>
@@ -526,19 +526,7 @@
               <w:rPr>
                 <w:rStyle w:val="Hyperlink"/>
               </w:rPr>
-              <w:t>CONTEX</w:t>
-            </w:r>
-            <w:r>
-              <w:rPr>
-                <w:rStyle w:val="Hyperlink"/>
-              </w:rPr>
-              <w:t>T</w:t>
-            </w:r>
-            <w:r>
-              <w:rPr>
-                <w:rStyle w:val="Hyperlink"/>
-              </w:rPr>
-              <w:t>O</w:t>
+              <w:t>CONTEXTO</w:t>
             </w:r>
             <w:r>
               <w:rPr>
@@ -556,7 +544,7 @@
               <w:rPr>
                 <w:webHidden/>
               </w:rPr>
-              <w:instrText xml:space="preserve"> PAGEREF _Toc135942207 \h </w:instrText>
+              <w:instrText xml:space="preserve"> PAGEREF _Toc136989951 \h </w:instrText>
             </w:r>
             <w:r>
               <w:rPr>
@@ -596,7 +584,7 @@
               <w:lang w:eastAsia="pt-BR"/>
             </w:rPr>
           </w:pPr>
-          <w:hyperlink w:anchor="_Toc135942208" w:history="1">
+          <w:hyperlink w:anchor="_Toc136989952" w:history="1">
             <w:r>
               <w:rPr>
                 <w:rStyle w:val="Hyperlink"/>
@@ -637,7 +625,7 @@
               <w:rPr>
                 <w:webHidden/>
               </w:rPr>
-              <w:instrText xml:space="preserve"> PAGEREF _Toc135942208 \h </w:instrText>
+              <w:instrText xml:space="preserve"> PAGEREF _Toc136989952 \h </w:instrText>
             </w:r>
             <w:r>
               <w:rPr>
@@ -677,7 +665,7 @@
               <w:lang w:eastAsia="pt-BR"/>
             </w:rPr>
           </w:pPr>
-          <w:hyperlink w:anchor="_Toc135942209" w:history="1">
+          <w:hyperlink w:anchor="_Toc136989953" w:history="1">
             <w:r>
               <w:rPr>
                 <w:rStyle w:val="Hyperlink"/>
@@ -718,7 +706,7 @@
               <w:rPr>
                 <w:webHidden/>
               </w:rPr>
-              <w:instrText xml:space="preserve"> PAGEREF _Toc135942209 \h </w:instrText>
+              <w:instrText xml:space="preserve"> PAGEREF _Toc136989953 \h </w:instrText>
             </w:r>
             <w:r>
               <w:rPr>
@@ -758,7 +746,7 @@
               <w:lang w:eastAsia="pt-BR"/>
             </w:rPr>
           </w:pPr>
-          <w:hyperlink w:anchor="_Toc135942210" w:history="1">
+          <w:hyperlink w:anchor="_Toc136989954" w:history="1">
             <w:r>
               <w:rPr>
                 <w:rStyle w:val="Hyperlink"/>
@@ -799,7 +787,7 @@
               <w:rPr>
                 <w:webHidden/>
               </w:rPr>
-              <w:instrText xml:space="preserve"> PAGEREF _Toc135942210 \h </w:instrText>
+              <w:instrText xml:space="preserve"> PAGEREF _Toc136989954 \h </w:instrText>
             </w:r>
             <w:r>
               <w:rPr>
@@ -842,7 +830,7 @@
               <w:lang w:eastAsia="pt-BR"/>
             </w:rPr>
           </w:pPr>
-          <w:hyperlink w:anchor="_Toc135942211" w:history="1">
+          <w:hyperlink w:anchor="_Toc136989955" w:history="1">
             <w:r>
               <w:rPr>
                 <w:rStyle w:val="Hyperlink"/>
@@ -891,7 +879,7 @@
                 <w:noProof/>
                 <w:webHidden/>
               </w:rPr>
-              <w:instrText xml:space="preserve"> PAGEREF _Toc135942211 \h </w:instrText>
+              <w:instrText xml:space="preserve"> PAGEREF _Toc136989955 \h </w:instrText>
             </w:r>
             <w:r>
               <w:rPr>
@@ -938,7 +926,7 @@
               <w:lang w:eastAsia="pt-BR"/>
             </w:rPr>
           </w:pPr>
-          <w:hyperlink w:anchor="_Toc135942212" w:history="1">
+          <w:hyperlink w:anchor="_Toc136989956" w:history="1">
             <w:r>
               <w:rPr>
                 <w:rStyle w:val="Hyperlink"/>
@@ -987,7 +975,7 @@
                 <w:noProof/>
                 <w:webHidden/>
               </w:rPr>
-              <w:instrText xml:space="preserve"> PAGEREF _Toc135942212 \h </w:instrText>
+              <w:instrText xml:space="preserve"> PAGEREF _Toc136989956 \h </w:instrText>
             </w:r>
             <w:r>
               <w:rPr>
@@ -1034,7 +1022,7 @@
               <w:lang w:eastAsia="pt-BR"/>
             </w:rPr>
           </w:pPr>
-          <w:hyperlink w:anchor="_Toc135942213" w:history="1">
+          <w:hyperlink w:anchor="_Toc136989957" w:history="1">
             <w:r>
               <w:rPr>
                 <w:rStyle w:val="Hyperlink"/>
@@ -1083,7 +1071,7 @@
                 <w:noProof/>
                 <w:webHidden/>
               </w:rPr>
-              <w:instrText xml:space="preserve"> PAGEREF _Toc135942213 \h </w:instrText>
+              <w:instrText xml:space="preserve"> PAGEREF _Toc136989957 \h </w:instrText>
             </w:r>
             <w:r>
               <w:rPr>
@@ -1130,7 +1118,7 @@
               <w:lang w:eastAsia="pt-BR"/>
             </w:rPr>
           </w:pPr>
-          <w:hyperlink w:anchor="_Toc135942214" w:history="1">
+          <w:hyperlink w:anchor="_Toc136989958" w:history="1">
             <w:r>
               <w:rPr>
                 <w:rStyle w:val="Hyperlink"/>
@@ -1179,7 +1167,7 @@
                 <w:noProof/>
                 <w:webHidden/>
               </w:rPr>
-              <w:instrText xml:space="preserve"> PAGEREF _Toc135942214 \h </w:instrText>
+              <w:instrText xml:space="preserve"> PAGEREF _Toc136989958 \h </w:instrText>
             </w:r>
             <w:r>
               <w:rPr>
@@ -1226,7 +1214,7 @@
               <w:lang w:eastAsia="pt-BR"/>
             </w:rPr>
           </w:pPr>
-          <w:hyperlink w:anchor="_Toc135942215" w:history="1">
+          <w:hyperlink w:anchor="_Toc136989959" w:history="1">
             <w:r>
               <w:rPr>
                 <w:rStyle w:val="Hyperlink"/>
@@ -1275,7 +1263,7 @@
                 <w:noProof/>
                 <w:webHidden/>
               </w:rPr>
-              <w:instrText xml:space="preserve"> PAGEREF _Toc135942215 \h </w:instrText>
+              <w:instrText xml:space="preserve"> PAGEREF _Toc136989959 \h </w:instrText>
             </w:r>
             <w:r>
               <w:rPr>
@@ -1319,7 +1307,7 @@
               <w:lang w:eastAsia="pt-BR"/>
             </w:rPr>
           </w:pPr>
-          <w:hyperlink w:anchor="_Toc135942216" w:history="1">
+          <w:hyperlink w:anchor="_Toc136989960" w:history="1">
             <w:r>
               <w:rPr>
                 <w:rStyle w:val="Hyperlink"/>
@@ -1360,7 +1348,7 @@
               <w:rPr>
                 <w:webHidden/>
               </w:rPr>
-              <w:instrText xml:space="preserve"> PAGEREF _Toc135942216 \h </w:instrText>
+              <w:instrText xml:space="preserve"> PAGEREF _Toc136989960 \h </w:instrText>
             </w:r>
             <w:r>
               <w:rPr>
@@ -1400,7 +1388,7 @@
               <w:lang w:eastAsia="pt-BR"/>
             </w:rPr>
           </w:pPr>
-          <w:hyperlink w:anchor="_Toc135942217" w:history="1">
+          <w:hyperlink w:anchor="_Toc136989961" w:history="1">
             <w:r>
               <w:rPr>
                 <w:rStyle w:val="Hyperlink"/>
@@ -1441,7 +1429,7 @@
               <w:rPr>
                 <w:webHidden/>
               </w:rPr>
-              <w:instrText xml:space="preserve"> PAGEREF _Toc135942217 \h </w:instrText>
+              <w:instrText xml:space="preserve"> PAGEREF _Toc136989961 \h </w:instrText>
             </w:r>
             <w:r>
               <w:rPr>
@@ -1481,7 +1469,7 @@
               <w:lang w:eastAsia="pt-BR"/>
             </w:rPr>
           </w:pPr>
-          <w:hyperlink w:anchor="_Toc135942218" w:history="1">
+          <w:hyperlink w:anchor="_Toc136989962" w:history="1">
             <w:r>
               <w:rPr>
                 <w:rStyle w:val="Hyperlink"/>
@@ -1504,7 +1492,7 @@
               <w:rPr>
                 <w:webHidden/>
               </w:rPr>
-              <w:instrText xml:space="preserve"> PAGEREF _Toc135942218 \h </w:instrText>
+              <w:instrText xml:space="preserve"> PAGEREF _Toc136989962 \h </w:instrText>
             </w:r>
             <w:r>
               <w:rPr>
@@ -1813,14 +1801,7 @@
             <w:rStyle w:val="Hyperlink"/>
             <w:noProof/>
           </w:rPr>
-          <w:t>Figura 2 - Gráfico "Dessa lista, de receitas que eu nunca fiz, mas quero</w:t>
-        </w:r>
-        <w:r>
-          <w:rPr>
-            <w:rStyle w:val="Hyperlink"/>
-            <w:noProof/>
-          </w:rPr>
-          <w:t xml:space="preserve"> fazer, qual você gostaria de comer? "</w:t>
+          <w:t>Figura 2 - Gráfico "Dessa lista, de receitas que eu nunca fiz, mas quero fazer, qual você gostaria de comer? "</w:t>
         </w:r>
         <w:r>
           <w:rPr>
@@ -2220,7 +2201,7 @@
         <w:pStyle w:val="Ttulo1"/>
       </w:pPr>
       <w:bookmarkStart w:id="1" w:name="_Toc135942141"/>
-      <w:bookmarkStart w:id="2" w:name="_Toc135942207"/>
+      <w:bookmarkStart w:id="2" w:name="_Toc136989951"/>
       <w:bookmarkEnd w:id="0"/>
       <w:r>
         <w:lastRenderedPageBreak/>
@@ -2424,6 +2405,9 @@
         <w:ind w:firstLine="0"/>
       </w:pPr>
       <w:r>
+        <w:rPr>
+          <w:noProof/>
+        </w:rPr>
         <w:drawing>
           <wp:inline distT="0" distB="0" distL="0" distR="0" wp14:anchorId="075077E3" wp14:editId="3C47DB6A">
             <wp:extent cx="5722620" cy="2189723"/>
@@ -2470,24 +2454,14 @@
       <w:r>
         <w:t xml:space="preserve">Figura </w:t>
       </w:r>
-      <w:r>
-        <w:fldChar w:fldCharType="begin"/>
-      </w:r>
-      <w:r>
-        <w:instrText xml:space="preserve"> SEQ Figura \* ARABIC </w:instrText>
-      </w:r>
-      <w:r>
-        <w:fldChar w:fldCharType="separate"/>
-      </w:r>
-      <w:r>
-        <w:rPr>
-          <w:noProof/>
-        </w:rPr>
-        <w:t>1</w:t>
-      </w:r>
-      <w:r>
-        <w:fldChar w:fldCharType="end"/>
-      </w:r>
+      <w:fldSimple w:instr=" SEQ Figura \* ARABIC ">
+        <w:r>
+          <w:rPr>
+            <w:noProof/>
+          </w:rPr>
+          <w:t>1</w:t>
+        </w:r>
+      </w:fldSimple>
       <w:r>
         <w:t xml:space="preserve"> - Gráfico "</w:t>
       </w:r>
@@ -2670,6 +2644,9 @@
         <w:ind w:firstLine="0"/>
       </w:pPr>
       <w:r>
+        <w:rPr>
+          <w:noProof/>
+        </w:rPr>
         <w:drawing>
           <wp:inline distT="0" distB="0" distL="0" distR="0" wp14:anchorId="3B011192" wp14:editId="0D29860D">
             <wp:extent cx="5617029" cy="1828800"/>
@@ -2723,24 +2700,14 @@
       <w:r>
         <w:t xml:space="preserve">Figura </w:t>
       </w:r>
-      <w:r>
-        <w:fldChar w:fldCharType="begin"/>
-      </w:r>
-      <w:r>
-        <w:instrText xml:space="preserve"> SEQ Figura \* ARABIC </w:instrText>
-      </w:r>
-      <w:r>
-        <w:fldChar w:fldCharType="separate"/>
-      </w:r>
-      <w:r>
-        <w:rPr>
-          <w:noProof/>
-        </w:rPr>
-        <w:t>2</w:t>
-      </w:r>
-      <w:r>
-        <w:fldChar w:fldCharType="end"/>
-      </w:r>
+      <w:fldSimple w:instr=" SEQ Figura \* ARABIC ">
+        <w:r>
+          <w:rPr>
+            <w:noProof/>
+          </w:rPr>
+          <w:t>2</w:t>
+        </w:r>
+      </w:fldSimple>
       <w:r>
         <w:t xml:space="preserve"> - Gráfico "</w:t>
       </w:r>
@@ -2781,7 +2748,7 @@
       <w:pPr>
         <w:pStyle w:val="Ttulo1"/>
       </w:pPr>
-      <w:bookmarkStart w:id="5" w:name="_Toc135942208"/>
+      <w:bookmarkStart w:id="5" w:name="_Toc136989952"/>
       <w:r>
         <w:lastRenderedPageBreak/>
         <w:t>OBJETIVO</w:t>
@@ -2817,7 +2784,19 @@
         <w:t xml:space="preserve"> e suas técnicas</w:t>
       </w:r>
       <w:r>
-        <w:t>, até o dia 31 de maio de 2023.</w:t>
+        <w:t xml:space="preserve">, até o dia </w:t>
+      </w:r>
+      <w:r>
+        <w:t>07</w:t>
+      </w:r>
+      <w:r>
+        <w:t xml:space="preserve"> de </w:t>
+      </w:r>
+      <w:r>
+        <w:t>junho</w:t>
+      </w:r>
+      <w:r>
+        <w:t xml:space="preserve"> de 2023.</w:t>
       </w:r>
     </w:p>
     <w:p>
@@ -2964,7 +2943,7 @@
       <w:pPr>
         <w:pStyle w:val="Ttulo1"/>
       </w:pPr>
-      <w:bookmarkStart w:id="6" w:name="_Toc135942209"/>
+      <w:bookmarkStart w:id="6" w:name="_Toc136989953"/>
       <w:r>
         <w:lastRenderedPageBreak/>
         <w:t>JUSTIFICATIVA</w:t>
@@ -3008,7 +2987,7 @@
       <w:pPr>
         <w:pStyle w:val="Ttulo1"/>
       </w:pPr>
-      <w:bookmarkStart w:id="7" w:name="_Toc135942210"/>
+      <w:bookmarkStart w:id="7" w:name="_Toc136989954"/>
       <w:r>
         <w:lastRenderedPageBreak/>
         <w:t>ESCOPO</w:t>
@@ -3030,7 +3009,7 @@
         </w:rPr>
       </w:pPr>
       <w:bookmarkStart w:id="8" w:name="_Toc135942145"/>
-      <w:bookmarkStart w:id="9" w:name="_Toc135942211"/>
+      <w:bookmarkStart w:id="9" w:name="_Toc136989955"/>
       <w:r>
         <w:rPr>
           <w:b/>
@@ -3136,7 +3115,7 @@
         </w:rPr>
       </w:pPr>
       <w:bookmarkStart w:id="10" w:name="_Toc135942146"/>
-      <w:bookmarkStart w:id="11" w:name="_Toc135942212"/>
+      <w:bookmarkStart w:id="11" w:name="_Toc136989956"/>
       <w:r>
         <w:rPr>
           <w:b/>
@@ -3257,7 +3236,13 @@
         </w:numPr>
       </w:pPr>
       <w:r>
-        <w:t xml:space="preserve">Top 5 </w:t>
+        <w:t xml:space="preserve">Top </w:t>
+      </w:r>
+      <w:r>
+        <w:t>3</w:t>
+      </w:r>
+      <w:r>
+        <w:t xml:space="preserve"> </w:t>
       </w:r>
       <w:r>
         <w:t>– página</w:t>
@@ -3268,15 +3253,7 @@
           <w:color w:val="000000"/>
           <w:shd w:val="clear" w:color="auto" w:fill="FFFFFF"/>
         </w:rPr>
-        <w:t xml:space="preserve"> onde o usuário, depois de ter feito seu login, poderá fazer o seu ranking das suas cinco receitas favoritas</w:t>
-      </w:r>
-      <w:r>
-        <w:rPr>
-          <w:rFonts w:cs="Arial"/>
-          <w:color w:val="000000"/>
-          <w:shd w:val="clear" w:color="auto" w:fill="FFFFFF"/>
-        </w:rPr>
-        <w:t>;</w:t>
+        <w:t xml:space="preserve"> onde o usuário, depois de ter feito seu login, poderá fazer o seu ranking das suas cinco receitas favoritas;</w:t>
       </w:r>
     </w:p>
     <w:p>
@@ -3319,7 +3296,7 @@
         </w:rPr>
       </w:pPr>
       <w:bookmarkStart w:id="12" w:name="_Toc135942147"/>
-      <w:bookmarkStart w:id="13" w:name="_Toc135942213"/>
+      <w:bookmarkStart w:id="13" w:name="_Toc136989957"/>
       <w:r>
         <w:rPr>
           <w:b/>
@@ -3354,7 +3331,7 @@
         </w:rPr>
       </w:pPr>
       <w:bookmarkStart w:id="14" w:name="_Toc135942148"/>
-      <w:bookmarkStart w:id="15" w:name="_Toc135942214"/>
+      <w:bookmarkStart w:id="15" w:name="_Toc136989958"/>
       <w:r>
         <w:rPr>
           <w:b/>
@@ -3372,6 +3349,9 @@
         <w:ind w:firstLine="0"/>
       </w:pPr>
       <w:r>
+        <w:rPr>
+          <w:noProof/>
+        </w:rPr>
         <w:drawing>
           <wp:inline distT="0" distB="0" distL="0" distR="0" wp14:anchorId="50ABBFCF" wp14:editId="417BAA91">
             <wp:extent cx="5559155" cy="2506980"/>
@@ -3418,24 +3398,14 @@
       <w:r>
         <w:t xml:space="preserve">Figura </w:t>
       </w:r>
-      <w:r>
-        <w:fldChar w:fldCharType="begin"/>
-      </w:r>
-      <w:r>
-        <w:instrText xml:space="preserve"> SEQ Figura \* ARABIC </w:instrText>
-      </w:r>
-      <w:r>
-        <w:fldChar w:fldCharType="separate"/>
-      </w:r>
-      <w:r>
-        <w:rPr>
-          <w:noProof/>
-        </w:rPr>
-        <w:t>3</w:t>
-      </w:r>
-      <w:r>
-        <w:fldChar w:fldCharType="end"/>
-      </w:r>
+      <w:fldSimple w:instr=" SEQ Figura \* ARABIC ">
+        <w:r>
+          <w:rPr>
+            <w:noProof/>
+          </w:rPr>
+          <w:t>3</w:t>
+        </w:r>
+      </w:fldSimple>
       <w:r>
         <w:t xml:space="preserve"> </w:t>
       </w:r>
@@ -3465,7 +3435,7 @@
         </w:rPr>
       </w:pPr>
       <w:bookmarkStart w:id="17" w:name="_Toc135942149"/>
-      <w:bookmarkStart w:id="18" w:name="_Toc135942215"/>
+      <w:bookmarkStart w:id="18" w:name="_Toc136989959"/>
       <w:r>
         <w:rPr>
           <w:b/>
@@ -3484,6 +3454,9 @@
         <w:ind w:firstLine="0"/>
       </w:pPr>
       <w:r>
+        <w:rPr>
+          <w:noProof/>
+        </w:rPr>
         <w:drawing>
           <wp:inline distT="0" distB="0" distL="0" distR="0" wp14:anchorId="79E11E8C" wp14:editId="0A9E5C27">
             <wp:extent cx="5733476" cy="1790700"/>
@@ -3530,24 +3503,14 @@
       <w:r>
         <w:t xml:space="preserve">Figura </w:t>
       </w:r>
-      <w:r>
-        <w:fldChar w:fldCharType="begin"/>
-      </w:r>
-      <w:r>
-        <w:instrText xml:space="preserve"> SEQ Figura \* ARABIC </w:instrText>
-      </w:r>
-      <w:r>
-        <w:fldChar w:fldCharType="separate"/>
-      </w:r>
-      <w:r>
-        <w:rPr>
-          <w:noProof/>
-        </w:rPr>
-        <w:t>4</w:t>
-      </w:r>
-      <w:r>
-        <w:fldChar w:fldCharType="end"/>
-      </w:r>
+      <w:fldSimple w:instr=" SEQ Figura \* ARABIC ">
+        <w:r>
+          <w:rPr>
+            <w:noProof/>
+          </w:rPr>
+          <w:t>4</w:t>
+        </w:r>
+      </w:fldSimple>
       <w:r>
         <w:t xml:space="preserve"> </w:t>
       </w:r>
@@ -3661,7 +3624,7 @@
         <w:pStyle w:val="Ttulo1"/>
       </w:pPr>
       <w:bookmarkStart w:id="20" w:name="_Toc135942150"/>
-      <w:bookmarkStart w:id="21" w:name="_Toc135942216"/>
+      <w:bookmarkStart w:id="21" w:name="_Toc136989960"/>
       <w:r>
         <w:lastRenderedPageBreak/>
         <w:t>PREMISSAS</w:t>
@@ -3743,7 +3706,7 @@
         <w:pStyle w:val="Ttulo1"/>
       </w:pPr>
       <w:bookmarkStart w:id="22" w:name="_Toc135942151"/>
-      <w:bookmarkStart w:id="23" w:name="_Toc135942217"/>
+      <w:bookmarkStart w:id="23" w:name="_Toc136989961"/>
       <w:r>
         <w:lastRenderedPageBreak/>
         <w:t>RESTRIÇÕES</w:t>
@@ -3848,7 +3811,7 @@
         <w:ind w:left="432"/>
       </w:pPr>
       <w:bookmarkStart w:id="24" w:name="_Toc135942152"/>
-      <w:bookmarkStart w:id="25" w:name="_Toc135942218"/>
+      <w:bookmarkStart w:id="25" w:name="_Toc136989962"/>
       <w:r>
         <w:lastRenderedPageBreak/>
         <w:t>REFERÊNCIAS</w:t>
@@ -6406,6 +6369,12 @@
 </file>
 
 <file path=customXml/item1.xml><?xml version="1.0" encoding="utf-8"?>
+<p:properties xmlns:p="http://schemas.microsoft.com/office/2006/metadata/properties" xmlns:xsi="http://www.w3.org/2001/XMLSchema-instance" xmlns:pc="http://schemas.microsoft.com/office/infopath/2007/PartnerControls">
+  <documentManagement/>
+</p:properties>
+</file>
+
+<file path=customXml/item2.xml><?xml version="1.0" encoding="utf-8"?>
 <?mso-contentType ?>
 <FormTemplates xmlns="http://schemas.microsoft.com/sharepoint/v3/contenttype/forms">
   <Display>DocumentLibraryForm</Display>
@@ -6414,13 +6383,11 @@
 </FormTemplates>
 </file>
 
-<file path=customXml/item2.xml><?xml version="1.0" encoding="utf-8"?>
-<p:properties xmlns:p="http://schemas.microsoft.com/office/2006/metadata/properties" xmlns:xsi="http://www.w3.org/2001/XMLSchema-instance" xmlns:pc="http://schemas.microsoft.com/office/infopath/2007/PartnerControls">
-  <documentManagement/>
-</p:properties>
+<file path=customXml/item3.xml><?xml version="1.0" encoding="utf-8"?>
+<b:Sources xmlns:b="http://schemas.openxmlformats.org/officeDocument/2006/bibliography" xmlns="http://schemas.openxmlformats.org/officeDocument/2006/bibliography" SelectedStyle="\APASixthEditionOfficeOnline.xsl" StyleName="APA" Version="6"/>
 </file>
 
-<file path=customXml/item3.xml><?xml version="1.0" encoding="utf-8"?>
+<file path=customXml/item4.xml><?xml version="1.0" encoding="utf-8"?>
 <ct:contentTypeSchema xmlns:ct="http://schemas.microsoft.com/office/2006/metadata/contentType" xmlns:ma="http://schemas.microsoft.com/office/2006/metadata/properties/metaAttributes" ct:_="" ma:_="" ma:contentTypeName="Document" ma:contentTypeID="0x01010015A79F975DF58F42AFDBA2DADBBB184F" ma:contentTypeVersion="13" ma:contentTypeDescription="Create a new document." ma:contentTypeScope="" ma:versionID="b1ef67f646fee83ce845251322fc8004">
   <xsd:schema xmlns:xsd="http://www.w3.org/2001/XMLSchema" xmlns:xs="http://www.w3.org/2001/XMLSchema" xmlns:p="http://schemas.microsoft.com/office/2006/metadata/properties" xmlns:ns3="055ac00b-64ff-4219-bb9d-353c7f425742" xmlns:ns4="86a8a46a-5e33-4eb6-9fb0-14d410bc1840" targetNamespace="http://schemas.microsoft.com/office/2006/metadata/properties" ma:root="true" ma:fieldsID="8b84a373443d4a0be62d637cc327470b" ns3:_="" ns4:_="">
     <xsd:import namespace="055ac00b-64ff-4219-bb9d-353c7f425742"/>
@@ -6643,19 +6610,7 @@
 </ct:contentTypeSchema>
 </file>
 
-<file path=customXml/item4.xml><?xml version="1.0" encoding="utf-8"?>
-<b:Sources xmlns:b="http://schemas.openxmlformats.org/officeDocument/2006/bibliography" xmlns="http://schemas.openxmlformats.org/officeDocument/2006/bibliography" SelectedStyle="\APASixthEditionOfficeOnline.xsl" StyleName="APA" Version="6"/>
-</file>
-
 <file path=customXml/itemProps1.xml><?xml version="1.0" encoding="utf-8"?>
-<ds:datastoreItem xmlns:ds="http://schemas.openxmlformats.org/officeDocument/2006/customXml" ds:itemID="{BD6CB646-5FDA-44DA-BFFE-00AFFE9A6823}">
-  <ds:schemaRefs>
-    <ds:schemaRef ds:uri="http://schemas.microsoft.com/sharepoint/v3/contenttype/forms"/>
-  </ds:schemaRefs>
-</ds:datastoreItem>
-</file>
-
-<file path=customXml/itemProps2.xml><?xml version="1.0" encoding="utf-8"?>
 <ds:datastoreItem xmlns:ds="http://schemas.openxmlformats.org/officeDocument/2006/customXml" ds:itemID="{09AB762E-CB93-42A2-BB37-5BF7965FDF11}">
   <ds:schemaRefs>
     <ds:schemaRef ds:uri="http://schemas.microsoft.com/office/2006/metadata/properties"/>
@@ -6664,7 +6619,23 @@
 </ds:datastoreItem>
 </file>
 
+<file path=customXml/itemProps2.xml><?xml version="1.0" encoding="utf-8"?>
+<ds:datastoreItem xmlns:ds="http://schemas.openxmlformats.org/officeDocument/2006/customXml" ds:itemID="{BD6CB646-5FDA-44DA-BFFE-00AFFE9A6823}">
+  <ds:schemaRefs>
+    <ds:schemaRef ds:uri="http://schemas.microsoft.com/sharepoint/v3/contenttype/forms"/>
+  </ds:schemaRefs>
+</ds:datastoreItem>
+</file>
+
 <file path=customXml/itemProps3.xml><?xml version="1.0" encoding="utf-8"?>
+<ds:datastoreItem xmlns:ds="http://schemas.openxmlformats.org/officeDocument/2006/customXml" ds:itemID="{73B9EE4D-5F5C-4FF3-939D-817ACD1538F5}">
+  <ds:schemaRefs>
+    <ds:schemaRef ds:uri="http://schemas.openxmlformats.org/officeDocument/2006/bibliography"/>
+  </ds:schemaRefs>
+</ds:datastoreItem>
+</file>
+
+<file path=customXml/itemProps4.xml><?xml version="1.0" encoding="utf-8"?>
 <ds:datastoreItem xmlns:ds="http://schemas.openxmlformats.org/officeDocument/2006/customXml" ds:itemID="{48CB4C93-E719-458F-9C12-73A8651BC369}">
   <ds:schemaRefs>
     <ds:schemaRef ds:uri="http://schemas.microsoft.com/office/2006/metadata/contentType"/>
@@ -6681,12 +6652,4 @@
     <ds:schemaRef ds:uri="http://schemas.microsoft.com/internal/obd"/>
   </ds:schemaRefs>
 </ds:datastoreItem>
-</file>
-
-<file path=customXml/itemProps4.xml><?xml version="1.0" encoding="utf-8"?>
-<ds:datastoreItem xmlns:ds="http://schemas.openxmlformats.org/officeDocument/2006/customXml" ds:itemID="{73B9EE4D-5F5C-4FF3-939D-817ACD1538F5}">
-  <ds:schemaRefs>
-    <ds:schemaRef ds:uri="http://schemas.openxmlformats.org/officeDocument/2006/bibliography"/>
-  </ds:schemaRefs>
-</ds:datastoreItem>
 </file>
</xml_diff>